<commit_message>
Updated petitions, circus info
</commit_message>
<xml_diff>
--- a/fraternal/forms/2016Affiliation.docx
+++ b/fraternal/forms/2016Affiliation.docx
@@ -204,8 +204,8 @@
         </w:rPr>
         <w:drawing>
           <wp:inline distT="0" distB="0" distL="0" distR="0">
-            <wp:extent cx="2524125" cy="1314450"/>
-            <wp:effectExtent l="19050" t="0" r="9525" b="0"/>
+            <wp:extent cx="2971800" cy="1314450"/>
+            <wp:effectExtent l="19050" t="0" r="0" b="0"/>
             <wp:docPr id="5" name="Picture 3"/>
             <wp:cNvGraphicFramePr>
               <a:graphicFrameLocks xmlns:a="http://schemas.openxmlformats.org/drawingml/2006/main" noChangeAspect="1"/>
@@ -228,7 +228,7 @@
                   <pic:spPr bwMode="auto">
                     <a:xfrm>
                       <a:off x="0" y="0"/>
-                      <a:ext cx="2524125" cy="1314450"/>
+                      <a:ext cx="2971800" cy="1314450"/>
                     </a:xfrm>
                     <a:prstGeom prst="rect">
                       <a:avLst/>
@@ -1196,21 +1196,21 @@
           <w:sz w:val="20"/>
           <w:szCs w:val="20"/>
         </w:rPr>
-        <w:t>ne:  $75.</w:t>
-      </w:r>
-      <w:r>
-        <w:rPr>
-          <w:sz w:val="20"/>
-          <w:szCs w:val="20"/>
-        </w:rPr>
-        <w:t>50</w:t>
-      </w:r>
-      <w:r>
-        <w:rPr>
-          <w:sz w:val="20"/>
-          <w:szCs w:val="20"/>
-        </w:rPr>
-        <w:t xml:space="preserve">          July – September:  $62</w:t>
+        <w:t>ne:  $66</w:t>
+      </w:r>
+      <w:r>
+        <w:rPr>
+          <w:sz w:val="20"/>
+          <w:szCs w:val="20"/>
+        </w:rPr>
+        <w:t>.</w:t>
+      </w:r>
+      <w:r>
+        <w:rPr>
+          <w:sz w:val="20"/>
+          <w:szCs w:val="20"/>
+        </w:rPr>
+        <w:t>75          July – September:  $44.50</w:t>
       </w:r>
       <w:r>
         <w:rPr>
@@ -1231,28 +1231,7 @@
           <w:sz w:val="20"/>
           <w:szCs w:val="20"/>
         </w:rPr>
-        <w:t>October – December:  $102</w:t>
-      </w:r>
-      <w:r>
-        <w:rPr>
-          <w:sz w:val="20"/>
-          <w:szCs w:val="20"/>
-        </w:rPr>
-        <w:t>.50 (Includes 201</w:t>
-      </w:r>
-      <w:r>
-        <w:rPr>
-          <w:sz w:val="20"/>
-          <w:szCs w:val="20"/>
-        </w:rPr>
-        <w:t>7</w:t>
-      </w:r>
-      <w:r>
-        <w:rPr>
-          <w:sz w:val="20"/>
-          <w:szCs w:val="20"/>
-        </w:rPr>
-        <w:t xml:space="preserve"> dues)</w:t>
+        <w:t>October – December:  $22.25</w:t>
       </w:r>
     </w:p>
     <w:p>
@@ -1293,7 +1272,7 @@
                     <w:t xml:space="preserve">Revised </w:t>
                   </w:r>
                   <w:r>
-                    <w:t>01/15</w:t>
+                    <w:t>01/16</w:t>
                   </w:r>
                 </w:p>
               </w:txbxContent>
@@ -1981,7 +1960,7 @@
 </file>
 
 <file path=customXml/itemProps1.xml><?xml version="1.0" encoding="utf-8"?>
-<ds:datastoreItem xmlns:ds="http://schemas.openxmlformats.org/officeDocument/2006/customXml" ds:itemID="{9436DF17-24B1-4E27-9309-B3F5FD1B3A48}">
+<ds:datastoreItem xmlns:ds="http://schemas.openxmlformats.org/officeDocument/2006/customXml" ds:itemID="{AFFD7217-A2BF-41EE-850C-B434BA7B99B8}">
   <ds:schemaRefs>
     <ds:schemaRef ds:uri="http://schemas.openxmlformats.org/officeDocument/2006/bibliography"/>
   </ds:schemaRefs>

</xml_diff>